<commit_message>
Update Observaciones Mario 2
</commit_message>
<xml_diff>
--- a/docs/Observaciones Mario 1.docx
+++ b/docs/Observaciones Mario 1.docx
@@ -275,15 +275,31 @@
     </w:p>
     <w:p/>
     <w:p>
-      <w:r>
+      <w:pPr>
+        <w:rPr>
+          <w:b/>
+          <w:bCs/>
+        </w:rPr>
+      </w:pPr>
+      <w:r>
+        <w:rPr>
+          <w:b/>
+          <w:bCs/>
+        </w:rPr>
         <w:t xml:space="preserve">Si facturo ingresando el </w:t>
       </w:r>
-      <w:proofErr w:type="spellStart"/>
-      <w:r>
-        <w:t>codigo</w:t>
-      </w:r>
-      <w:proofErr w:type="spellEnd"/>
-      <w:r>
+      <w:r>
+        <w:rPr>
+          <w:b/>
+          <w:bCs/>
+        </w:rPr>
+        <w:t>código</w:t>
+      </w:r>
+      <w:r>
+        <w:rPr>
+          <w:b/>
+          <w:bCs/>
+        </w:rPr>
         <w:t xml:space="preserve"> del cliente directo no lo graba el comprobante</w:t>
       </w:r>
     </w:p>

</xml_diff>

<commit_message>
Update Observaciones Mario 5
</commit_message>
<xml_diff>
--- a/docs/Observaciones Mario 1.docx
+++ b/docs/Observaciones Mario 1.docx
@@ -9,6 +9,20 @@
       <w:r>
         <w:t xml:space="preserve">Observaciones </w:t>
       </w:r>
+    </w:p>
+    <w:p/>
+    <w:p>
+      <w:r>
+        <w:t>El campo de observaciones en el encabezado de factura</w:t>
+      </w:r>
+      <w:r>
+        <w:t xml:space="preserve">: </w:t>
+      </w:r>
+      <w:proofErr w:type="spellStart"/>
+      <w:r>
+        <w:t>Factura.observa_comprobante</w:t>
+      </w:r>
+      <w:proofErr w:type="spellEnd"/>
     </w:p>
     <w:p/>
     <w:p>
@@ -91,15 +105,7 @@
         <w:t>ó</w:t>
       </w:r>
       <w:r>
-        <w:t xml:space="preserve">nica el usado por todos tiene </w:t>
-      </w:r>
-      <w:proofErr w:type="gramStart"/>
-      <w:r>
-        <w:t>las diferencia</w:t>
-      </w:r>
-      <w:proofErr w:type="gramEnd"/>
-      <w:r>
-        <w:t xml:space="preserve"> que la numeraci</w:t>
+        <w:t>nica el usado por todos tiene las diferencia que la numeraci</w:t>
       </w:r>
       <w:r>
         <w:t>ó</w:t>
@@ -163,15 +169,7 @@
     </w:p>
     <w:p>
       <w:r>
-        <w:t xml:space="preserve">EL </w:t>
-      </w:r>
-      <w:proofErr w:type="gramStart"/>
-      <w:r>
-        <w:t>TERCERO  es</w:t>
-      </w:r>
-      <w:proofErr w:type="gramEnd"/>
-      <w:r>
-        <w:t xml:space="preserve"> para presupuestos lo usan todos los usuarios es el mismo </w:t>
+        <w:t xml:space="preserve">EL TERCERO  es para presupuestos lo usan todos los usuarios es el mismo </w:t>
       </w:r>
       <w:proofErr w:type="spellStart"/>
       <w:r>
@@ -179,15 +177,7 @@
       </w:r>
       <w:proofErr w:type="spellEnd"/>
       <w:r>
-        <w:t xml:space="preserve"> del </w:t>
-      </w:r>
-      <w:proofErr w:type="gramStart"/>
-      <w:r>
-        <w:t>segundo</w:t>
-      </w:r>
-      <w:proofErr w:type="gramEnd"/>
-      <w:r>
-        <w:t xml:space="preserve"> pero los comprobantes </w:t>
+        <w:t xml:space="preserve"> del segundo pero los comprobantes </w:t>
       </w:r>
       <w:proofErr w:type="spellStart"/>
       <w:r>
@@ -306,21 +296,15 @@
     <w:p/>
     <w:p>
       <w:r>
-        <w:lastRenderedPageBreak/>
         <w:t xml:space="preserve">No graba tampoco si hago una Nota de </w:t>
       </w:r>
       <w:proofErr w:type="spellStart"/>
-      <w:proofErr w:type="gramStart"/>
       <w:r>
         <w:t>Credito</w:t>
       </w:r>
       <w:proofErr w:type="spellEnd"/>
       <w:r>
-        <w:t>,  no</w:t>
-      </w:r>
-      <w:proofErr w:type="gramEnd"/>
-      <w:r>
-        <w:t xml:space="preserve"> se cual </w:t>
+        <w:t xml:space="preserve">,  no se cual </w:t>
       </w:r>
       <w:proofErr w:type="spellStart"/>
       <w:r>
@@ -328,15 +312,7 @@
       </w:r>
       <w:proofErr w:type="spellEnd"/>
       <w:r>
-        <w:t xml:space="preserve"> la diferencia, es solo el tipo de comprobante diferente, Sino vamos a tener que probar cada uno </w:t>
-      </w:r>
-      <w:proofErr w:type="gramStart"/>
-      <w:r>
-        <w:t>de los comprobante</w:t>
-      </w:r>
-      <w:proofErr w:type="gramEnd"/>
-      <w:r>
-        <w:t xml:space="preserve"> que grabe</w:t>
+        <w:t xml:space="preserve"> la diferencia, es solo el tipo de comprobante diferente, Sino vamos a tener que probar cada uno de los comprobante que grabe</w:t>
       </w:r>
     </w:p>
     <w:p/>
@@ -369,12 +345,10 @@
         <w:t xml:space="preserve">No estoy controlando la </w:t>
       </w:r>
       <w:proofErr w:type="spellStart"/>
-      <w:proofErr w:type="gramStart"/>
       <w:r>
         <w:t>nuemeracion</w:t>
       </w:r>
       <w:proofErr w:type="spellEnd"/>
-      <w:proofErr w:type="gramEnd"/>
       <w:r>
         <w:t xml:space="preserve"> pero </w:t>
       </w:r>
@@ -421,15 +395,7 @@
     </w:p>
     <w:p>
       <w:r>
-        <w:t xml:space="preserve">Una vez grabado me dejo grabar los </w:t>
-      </w:r>
-      <w:proofErr w:type="gramStart"/>
-      <w:r>
-        <w:t>serial</w:t>
-      </w:r>
-      <w:proofErr w:type="gramEnd"/>
-      <w:r>
-        <w:t xml:space="preserve"> pero en realidad no los graba</w:t>
+        <w:t>Una vez grabado me dejo grabar los serial pero en realidad no los graba</w:t>
       </w:r>
     </w:p>
     <w:p>

</xml_diff>

<commit_message>
Update Observaciones Mario 6
</commit_message>
<xml_diff>
--- a/docs/Observaciones Mario 1.docx
+++ b/docs/Observaciones Mario 1.docx
@@ -3,86 +3,6 @@
 <w:document xmlns:wpc="http://schemas.microsoft.com/office/word/2010/wordprocessingCanvas" xmlns:cx="http://schemas.microsoft.com/office/drawing/2014/chartex" xmlns:cx1="http://schemas.microsoft.com/office/drawing/2015/9/8/chartex" xmlns:cx2="http://schemas.microsoft.com/office/drawing/2015/10/21/chartex" xmlns:cx3="http://schemas.microsoft.com/office/drawing/2016/5/9/chartex" xmlns:cx4="http://schemas.microsoft.com/office/drawing/2016/5/10/chartex" xmlns:cx5="http://schemas.microsoft.com/office/drawing/2016/5/11/chartex" xmlns:cx6="http://schemas.microsoft.com/office/drawing/2016/5/12/chartex" xmlns:cx7="http://schemas.microsoft.com/office/drawing/2016/5/13/chartex" xmlns:cx8="http://schemas.microsoft.com/office/drawing/2016/5/14/chartex" xmlns:mc="http://schemas.openxmlformats.org/markup-compatibility/2006" xmlns:aink="http://schemas.microsoft.com/office/drawing/2016/ink" xmlns:am3d="http://schemas.microsoft.com/office/drawing/2017/model3d" xmlns:o="urn:schemas-microsoft-com:office:office" xmlns:oel="http://schemas.microsoft.com/office/2019/extlst" xmlns:r="http://schemas.openxmlformats.org/officeDocument/2006/relationships" xmlns:m="http://schemas.openxmlformats.org/officeDocument/2006/math" xmlns:v="urn:schemas-microsoft-com:vml" xmlns:wp14="http://schemas.microsoft.com/office/word/2010/wordprocessingDrawing" xmlns:wp="http://schemas.openxmlformats.org/drawingml/2006/wordprocessingDrawing" xmlns:w10="urn:schemas-microsoft-com:office:word" xmlns:w="http://schemas.openxmlformats.org/wordprocessingml/2006/main" xmlns:w14="http://schemas.microsoft.com/office/word/2010/wordml" xmlns:w15="http://schemas.microsoft.com/office/word/2012/wordml" xmlns:w16cex="http://schemas.microsoft.com/office/word/2018/wordml/cex" xmlns:w16cid="http://schemas.microsoft.com/office/word/2016/wordml/cid" xmlns:w16="http://schemas.microsoft.com/office/word/2018/wordml" xmlns:w16du="http://schemas.microsoft.com/office/word/2023/wordml/word16du" xmlns:w16sdtdh="http://schemas.microsoft.com/office/word/2020/wordml/sdtdatahash" xmlns:w16sdtfl="http://schemas.microsoft.com/office/word/2024/wordml/sdtformatlock" xmlns:w16se="http://schemas.microsoft.com/office/word/2015/wordml/symex" xmlns:wpg="http://schemas.microsoft.com/office/word/2010/wordprocessingGroup" xmlns:wpi="http://schemas.microsoft.com/office/word/2010/wordprocessingInk" xmlns:wne="http://schemas.microsoft.com/office/word/2006/wordml" xmlns:wps="http://schemas.microsoft.com/office/word/2010/wordprocessingShape" mc:Ignorable="w14 w15 w16se w16cid w16 w16cex w16sdtdh w16sdtfl w16du wp14">
   <w:body>
     <w:p>
-      <w:r>
-        <w:t xml:space="preserve">Mario: </w:t>
-      </w:r>
-      <w:r>
-        <w:t xml:space="preserve">Observaciones </w:t>
-      </w:r>
-    </w:p>
-    <w:p/>
-    <w:p>
-      <w:r>
-        <w:t>El campo de observaciones en el encabezado de factura</w:t>
-      </w:r>
-      <w:r>
-        <w:t xml:space="preserve">: </w:t>
-      </w:r>
-      <w:proofErr w:type="spellStart"/>
-      <w:r>
-        <w:t>Factura.observa_comprobante</w:t>
-      </w:r>
-      <w:proofErr w:type="spellEnd"/>
-    </w:p>
-    <w:p/>
-    <w:p>
-      <w:r>
-        <w:rPr>
-          <w:highlight w:val="yellow"/>
-        </w:rPr>
-        <w:t xml:space="preserve">- Para la principal lo que esta desarrollado </w:t>
-      </w:r>
-      <w:proofErr w:type="spellStart"/>
-      <w:r>
-        <w:rPr>
-          <w:highlight w:val="yellow"/>
-        </w:rPr>
-        <w:t>deberia</w:t>
-      </w:r>
-      <w:proofErr w:type="spellEnd"/>
-      <w:r>
-        <w:rPr>
-          <w:highlight w:val="yellow"/>
-        </w:rPr>
-        <w:t xml:space="preserve"> filtrar por el campo </w:t>
-      </w:r>
-      <w:proofErr w:type="spellStart"/>
-      <w:r>
-        <w:rPr>
-          <w:highlight w:val="yellow"/>
-        </w:rPr>
-        <w:t>electronica</w:t>
-      </w:r>
-      <w:proofErr w:type="spellEnd"/>
-      <w:r>
-        <w:rPr>
-          <w:highlight w:val="yellow"/>
-        </w:rPr>
-        <w:t xml:space="preserve"> y remitos</w:t>
-      </w:r>
-    </w:p>
-    <w:p>
-      <w:r>
-        <w:t xml:space="preserve">- Para las facturas Manuales No tiene filtros van todos los comprobantes (Pero esta </w:t>
-      </w:r>
-      <w:r>
-        <w:t>opción</w:t>
-      </w:r>
-      <w:r>
-        <w:t xml:space="preserve"> de Facturas Manuales no lo usan todos los usuarios)</w:t>
-      </w:r>
-    </w:p>
-    <w:p/>
-    <w:p>
-      <w:r>
-        <w:rPr>
-          <w:highlight w:val="yellow"/>
-        </w:rPr>
-        <w:t>- Para presupuestos, se filtra solo por Presupuestos</w:t>
-      </w:r>
-    </w:p>
-    <w:p/>
-    <w:p>
       <w:pPr>
         <w:rPr>
           <w:b/>
@@ -94,173 +14,75 @@
           <w:b/>
           <w:bCs/>
         </w:rPr>
-        <w:t xml:space="preserve">Yo en VFP uso solo dos formularios para estas opciones. </w:t>
-      </w:r>
-    </w:p>
-    <w:p>
-      <w:r>
-        <w:t>EL PRIMERO de Factura Electr</w:t>
-      </w:r>
-      <w:r>
-        <w:t>ó</w:t>
-      </w:r>
-      <w:r>
-        <w:t>nica el usado por todos tiene las diferencia que la numeraci</w:t>
-      </w:r>
-      <w:r>
-        <w:t>ó</w:t>
-      </w:r>
-      <w:r>
-        <w:t xml:space="preserve">n, fecha no se pueden tocar y accede al </w:t>
-      </w:r>
-      <w:proofErr w:type="spellStart"/>
-      <w:r>
-        <w:t>webservice</w:t>
-      </w:r>
-      <w:proofErr w:type="spellEnd"/>
-      <w:r>
-        <w:t xml:space="preserve"> para el caso de comprobantes </w:t>
-      </w:r>
-      <w:proofErr w:type="spellStart"/>
-      <w:r>
-        <w:t>electronicos</w:t>
-      </w:r>
-      <w:proofErr w:type="spellEnd"/>
-      <w:r>
-        <w:t xml:space="preserve"> </w:t>
-      </w:r>
-    </w:p>
-    <w:p>
-      <w:r>
-        <w:t xml:space="preserve">EL SEGUNDO de Comprobantes Manuales usados por pocos usuarios la </w:t>
-      </w:r>
-      <w:proofErr w:type="spellStart"/>
-      <w:r>
-        <w:t>unica</w:t>
-      </w:r>
-      <w:proofErr w:type="spellEnd"/>
-      <w:r>
-        <w:t xml:space="preserve"> diferencia al anterior es que se debe ingresar una fecha y la </w:t>
-      </w:r>
-      <w:proofErr w:type="spellStart"/>
-      <w:r>
-        <w:t>numeracion</w:t>
-      </w:r>
-      <w:proofErr w:type="spellEnd"/>
-      <w:r>
-        <w:t xml:space="preserve"> y no </w:t>
-      </w:r>
-      <w:proofErr w:type="spellStart"/>
-      <w:r>
-        <w:t>accdede</w:t>
-      </w:r>
-      <w:proofErr w:type="spellEnd"/>
-      <w:r>
-        <w:t xml:space="preserve"> al </w:t>
-      </w:r>
-      <w:proofErr w:type="spellStart"/>
-      <w:r>
-        <w:t>webservice</w:t>
-      </w:r>
-      <w:proofErr w:type="spellEnd"/>
-      <w:r>
-        <w:t xml:space="preserve"> de ARCA </w:t>
-      </w:r>
-    </w:p>
-    <w:p>
-      <w:r>
-        <w:t xml:space="preserve">EL TERCERO  es para presupuestos lo usan todos los usuarios es el mismo </w:t>
-      </w:r>
-      <w:proofErr w:type="spellStart"/>
-      <w:r>
-        <w:t>forumulario</w:t>
-      </w:r>
-      <w:proofErr w:type="spellEnd"/>
-      <w:r>
-        <w:t xml:space="preserve"> del segundo pero los comprobantes </w:t>
-      </w:r>
-      <w:proofErr w:type="spellStart"/>
-      <w:r>
-        <w:t>estan</w:t>
-      </w:r>
-      <w:proofErr w:type="spellEnd"/>
-      <w:r>
-        <w:t xml:space="preserve"> filtrados por presupuesto</w:t>
+        <w:t xml:space="preserve">Mario: Observaciones </w:t>
+      </w:r>
+    </w:p>
+    <w:p>
+      <w:pPr>
+        <w:pBdr>
+          <w:top w:val="single" w:sz="4" w:space="1" w:color="auto"/>
+          <w:left w:val="single" w:sz="4" w:space="4" w:color="auto"/>
+          <w:bottom w:val="single" w:sz="4" w:space="1" w:color="auto"/>
+          <w:right w:val="single" w:sz="4" w:space="4" w:color="auto"/>
+        </w:pBdr>
+      </w:pPr>
+      <w:r>
+        <w:rPr>
+          <w:highlight w:val="yellow"/>
+        </w:rPr>
+        <w:t xml:space="preserve">- Para la principal lo que esta desarrollado </w:t>
+      </w:r>
+      <w:r>
+        <w:rPr>
+          <w:highlight w:val="yellow"/>
+        </w:rPr>
+        <w:t>debería</w:t>
+      </w:r>
+      <w:r>
+        <w:rPr>
+          <w:highlight w:val="yellow"/>
+        </w:rPr>
+        <w:t xml:space="preserve"> filtrar por el campo </w:t>
+      </w:r>
+      <w:r>
+        <w:rPr>
+          <w:highlight w:val="yellow"/>
+        </w:rPr>
+        <w:t>electrónica</w:t>
+      </w:r>
+      <w:r>
+        <w:rPr>
+          <w:highlight w:val="yellow"/>
+        </w:rPr>
+        <w:t xml:space="preserve"> y remitos</w:t>
       </w:r>
     </w:p>
     <w:p/>
     <w:p>
-      <w:r>
-        <w:t xml:space="preserve">En el primero se emiten todos los comprobantes </w:t>
-      </w:r>
-      <w:proofErr w:type="spellStart"/>
-      <w:r>
-        <w:t>electronicos</w:t>
-      </w:r>
-      <w:proofErr w:type="spellEnd"/>
-      <w:r>
-        <w:t xml:space="preserve"> y remitos</w:t>
-      </w:r>
-    </w:p>
-    <w:p>
-      <w:r>
-        <w:t>En el segundo es solo para cargar y que quede grabado en la DB un comprobante manual</w:t>
-      </w:r>
-    </w:p>
-    <w:p>
-      <w:r>
-        <w:t>En el tercero solo se imprimen presupuestos</w:t>
-      </w:r>
-    </w:p>
-    <w:p/>
-    <w:p>
-      <w:r>
-        <w:t xml:space="preserve">En </w:t>
-      </w:r>
-      <w:proofErr w:type="spellStart"/>
-      <w:r>
-        <w:t>Facturacion</w:t>
-      </w:r>
-      <w:proofErr w:type="spellEnd"/>
-      <w:r>
-        <w:t xml:space="preserve"> cuando son comprobantes </w:t>
-      </w:r>
-      <w:proofErr w:type="spellStart"/>
-      <w:r>
-        <w:t>electronico</w:t>
-      </w:r>
-      <w:proofErr w:type="spellEnd"/>
-      <w:r>
-        <w:t xml:space="preserve"> o mejor en la </w:t>
-      </w:r>
-      <w:proofErr w:type="spellStart"/>
-      <w:r>
-        <w:t>opcion</w:t>
-      </w:r>
-      <w:proofErr w:type="spellEnd"/>
-      <w:r>
-        <w:t xml:space="preserve"> de filtro que definimos anteriormente no debe permitir modificar, fecha, tipo de comprobante y numero</w:t>
-      </w:r>
-    </w:p>
-    <w:p>
-      <w:r>
-        <w:t xml:space="preserve">Si lo debe permitir </w:t>
-      </w:r>
-      <w:proofErr w:type="spellStart"/>
-      <w:r>
-        <w:t>unicamente</w:t>
-      </w:r>
-      <w:proofErr w:type="spellEnd"/>
-      <w:r>
-        <w:t xml:space="preserve"> en </w:t>
-      </w:r>
-      <w:proofErr w:type="spellStart"/>
-      <w:r>
-        <w:t>Facturacion</w:t>
-      </w:r>
-      <w:proofErr w:type="spellEnd"/>
-      <w:r>
-        <w:t xml:space="preserve"> Manual</w:t>
+      <w:pPr>
+        <w:pBdr>
+          <w:top w:val="single" w:sz="4" w:space="1" w:color="auto"/>
+          <w:left w:val="single" w:sz="4" w:space="4" w:color="auto"/>
+          <w:bottom w:val="single" w:sz="4" w:space="1" w:color="auto"/>
+          <w:right w:val="single" w:sz="4" w:space="4" w:color="auto"/>
+        </w:pBdr>
+      </w:pPr>
+      <w:r>
+        <w:t xml:space="preserve">- Para las facturas Manuales No tiene filtros van todos los comprobantes (Pero esta </w:t>
+      </w:r>
+      <w:r>
+        <w:t>opción</w:t>
+      </w:r>
+      <w:r>
+        <w:t xml:space="preserve"> de Facturas Manuales no lo usan todos los usuarios)</w:t>
+      </w:r>
+    </w:p>
+    <w:p>
+      <w:r>
+        <w:rPr>
+          <w:highlight w:val="yellow"/>
+        </w:rPr>
+        <w:t>- Para presupuestos, se filtra solo por Presupuestos</w:t>
       </w:r>
     </w:p>
     <w:p/>
@@ -276,173 +98,685 @@
           <w:b/>
           <w:bCs/>
         </w:rPr>
-        <w:t xml:space="preserve">Si facturo ingresando el </w:t>
-      </w:r>
-      <w:r>
+        <w:t xml:space="preserve">Yo en VFP uso solo dos formularios para estas opciones. </w:t>
+      </w:r>
+    </w:p>
+    <w:p>
+      <w:pPr>
+        <w:pBdr>
+          <w:top w:val="single" w:sz="4" w:space="1" w:color="auto"/>
+          <w:left w:val="single" w:sz="4" w:space="4" w:color="auto"/>
+          <w:bottom w:val="single" w:sz="4" w:space="1" w:color="auto"/>
+          <w:right w:val="single" w:sz="4" w:space="4" w:color="auto"/>
+        </w:pBdr>
+      </w:pPr>
+      <w:r>
+        <w:t>EL PRIMERO de Factura Electr</w:t>
+      </w:r>
+      <w:r>
+        <w:t>ó</w:t>
+      </w:r>
+      <w:r>
+        <w:t xml:space="preserve">nica el usado por todos tiene </w:t>
+      </w:r>
+      <w:r>
+        <w:t>la diferencia</w:t>
+      </w:r>
+      <w:r>
+        <w:t xml:space="preserve"> que la </w:t>
+      </w:r>
+      <w:r>
+        <w:rPr>
+          <w:highlight w:val="yellow"/>
+        </w:rPr>
+        <w:t>numeraci</w:t>
+      </w:r>
+      <w:r>
+        <w:rPr>
+          <w:highlight w:val="yellow"/>
+        </w:rPr>
+        <w:t>ó</w:t>
+      </w:r>
+      <w:r>
+        <w:rPr>
+          <w:highlight w:val="yellow"/>
+        </w:rPr>
+        <w:t>n, fecha no se pueden tocar</w:t>
+      </w:r>
+      <w:r>
+        <w:t xml:space="preserve"> y accede al webservice para el caso de comprobantes </w:t>
+      </w:r>
+      <w:r>
+        <w:t>electrónicos</w:t>
+      </w:r>
+      <w:r>
+        <w:t xml:space="preserve"> </w:t>
+      </w:r>
+    </w:p>
+    <w:p/>
+    <w:p>
+      <w:pPr>
+        <w:pBdr>
+          <w:top w:val="single" w:sz="4" w:space="1" w:color="auto"/>
+          <w:left w:val="single" w:sz="4" w:space="4" w:color="auto"/>
+          <w:bottom w:val="single" w:sz="4" w:space="1" w:color="auto"/>
+          <w:right w:val="single" w:sz="4" w:space="4" w:color="auto"/>
+        </w:pBdr>
+      </w:pPr>
+      <w:r>
+        <w:t xml:space="preserve">EL SEGUNDO de Comprobantes Manuales usados por pocos usuarios la </w:t>
+      </w:r>
+      <w:r>
+        <w:t>única</w:t>
+      </w:r>
+      <w:r>
+        <w:t xml:space="preserve"> diferencia al anterior es que se debe ingresar una fecha y la </w:t>
+      </w:r>
+      <w:r>
+        <w:t>numeración</w:t>
+      </w:r>
+      <w:r>
+        <w:t xml:space="preserve"> y no acc</w:t>
+      </w:r>
+      <w:r>
+        <w:t>e</w:t>
+      </w:r>
+      <w:r>
+        <w:t xml:space="preserve">de al webservice de ARCA </w:t>
+      </w:r>
+    </w:p>
+    <w:p>
+      <w:pPr>
+        <w:rPr>
+          <w:highlight w:val="yellow"/>
+        </w:rPr>
+      </w:pPr>
+    </w:p>
+    <w:p>
+      <w:pPr>
+        <w:pBdr>
+          <w:top w:val="single" w:sz="4" w:space="1" w:color="auto"/>
+          <w:left w:val="single" w:sz="4" w:space="4" w:color="auto"/>
+          <w:bottom w:val="single" w:sz="4" w:space="1" w:color="auto"/>
+          <w:right w:val="single" w:sz="4" w:space="4" w:color="auto"/>
+        </w:pBdr>
+      </w:pPr>
+      <w:r>
+        <w:rPr>
+          <w:highlight w:val="yellow"/>
+        </w:rPr>
+        <w:t xml:space="preserve">EL </w:t>
+      </w:r>
+      <w:r>
+        <w:rPr>
+          <w:highlight w:val="yellow"/>
+        </w:rPr>
+        <w:t>TERCERO es</w:t>
+      </w:r>
+      <w:r>
+        <w:rPr>
+          <w:highlight w:val="yellow"/>
+        </w:rPr>
+        <w:t xml:space="preserve"> para presupuestos lo usan todos los usuarios es el mismo </w:t>
+      </w:r>
+      <w:r>
+        <w:rPr>
+          <w:highlight w:val="yellow"/>
+        </w:rPr>
+        <w:t>formulario</w:t>
+      </w:r>
+      <w:r>
+        <w:rPr>
+          <w:highlight w:val="yellow"/>
+        </w:rPr>
+        <w:t xml:space="preserve"> del </w:t>
+      </w:r>
+      <w:r>
+        <w:rPr>
+          <w:highlight w:val="yellow"/>
+        </w:rPr>
+        <w:t>segundo,</w:t>
+      </w:r>
+      <w:r>
+        <w:rPr>
+          <w:highlight w:val="yellow"/>
+        </w:rPr>
+        <w:t xml:space="preserve"> pero los comprobantes </w:t>
+      </w:r>
+      <w:r>
+        <w:rPr>
+          <w:highlight w:val="yellow"/>
+        </w:rPr>
+        <w:t>están</w:t>
+      </w:r>
+      <w:r>
+        <w:rPr>
+          <w:highlight w:val="yellow"/>
+        </w:rPr>
+        <w:t xml:space="preserve"> filtrados por presupuesto</w:t>
+      </w:r>
+    </w:p>
+    <w:p/>
+    <w:p>
+      <w:pPr>
+        <w:pBdr>
+          <w:top w:val="single" w:sz="4" w:space="1" w:color="auto"/>
+          <w:left w:val="single" w:sz="4" w:space="4" w:color="auto"/>
+          <w:bottom w:val="single" w:sz="4" w:space="1" w:color="auto"/>
+          <w:right w:val="single" w:sz="4" w:space="4" w:color="auto"/>
+        </w:pBdr>
+      </w:pPr>
+      <w:r>
+        <w:rPr>
+          <w:highlight w:val="yellow"/>
+        </w:rPr>
+        <w:t xml:space="preserve">En el primero se emiten todos los comprobantes </w:t>
+      </w:r>
+      <w:r>
+        <w:rPr>
+          <w:highlight w:val="yellow"/>
+        </w:rPr>
+        <w:t>electrónicos</w:t>
+      </w:r>
+      <w:r>
+        <w:rPr>
+          <w:highlight w:val="yellow"/>
+        </w:rPr>
+        <w:t xml:space="preserve"> y remitos</w:t>
+      </w:r>
+    </w:p>
+    <w:p>
+      <w:r>
+        <w:t>En el segundo es solo para cargar y que quede grabado en la DB un comprobante manual</w:t>
+      </w:r>
+    </w:p>
+    <w:p>
+      <w:r>
+        <w:t>En el tercero solo se imprimen presupuestos</w:t>
+      </w:r>
+    </w:p>
+    <w:p/>
+    <w:p>
+      <w:pPr>
+        <w:pBdr>
+          <w:top w:val="single" w:sz="4" w:space="1" w:color="auto"/>
+          <w:left w:val="single" w:sz="4" w:space="4" w:color="auto"/>
+          <w:bottom w:val="single" w:sz="4" w:space="1" w:color="auto"/>
+          <w:right w:val="single" w:sz="4" w:space="4" w:color="auto"/>
+        </w:pBdr>
+      </w:pPr>
+      <w:r>
+        <w:rPr>
+          <w:highlight w:val="yellow"/>
+        </w:rPr>
+        <w:t xml:space="preserve">En </w:t>
+      </w:r>
+      <w:r>
+        <w:rPr>
+          <w:highlight w:val="yellow"/>
+        </w:rPr>
+        <w:t>facturación</w:t>
+      </w:r>
+      <w:r>
+        <w:rPr>
+          <w:highlight w:val="yellow"/>
+        </w:rPr>
+        <w:t xml:space="preserve"> cuando son comprobantes </w:t>
+      </w:r>
+      <w:r>
+        <w:rPr>
+          <w:highlight w:val="yellow"/>
+        </w:rPr>
+        <w:t>electrónico</w:t>
+      </w:r>
+      <w:r>
+        <w:rPr>
+          <w:highlight w:val="yellow"/>
+        </w:rPr>
+        <w:t xml:space="preserve"> o mejor en la </w:t>
+      </w:r>
+      <w:r>
+        <w:rPr>
+          <w:highlight w:val="yellow"/>
+        </w:rPr>
+        <w:t>opción</w:t>
+      </w:r>
+      <w:r>
+        <w:rPr>
+          <w:highlight w:val="yellow"/>
+        </w:rPr>
+        <w:t xml:space="preserve"> de filtro que definimos anteriormente no debe permitir modificar, fecha, tipo de </w:t>
+      </w:r>
+      <w:r>
+        <w:rPr>
+          <w:highlight w:val="yellow"/>
+        </w:rPr>
+        <w:t>comprobante y numero</w:t>
+      </w:r>
+      <w:r>
+        <w:rPr>
+          <w:highlight w:val="yellow"/>
+        </w:rPr>
+        <w:t xml:space="preserve">. </w:t>
+      </w:r>
+      <w:r>
+        <w:rPr>
+          <w:highlight w:val="yellow"/>
+        </w:rPr>
+        <w:t xml:space="preserve">Si lo debe permitir </w:t>
+      </w:r>
+      <w:r>
+        <w:rPr>
+          <w:highlight w:val="yellow"/>
+        </w:rPr>
+        <w:t>únicamente</w:t>
+      </w:r>
+      <w:r>
+        <w:rPr>
+          <w:highlight w:val="yellow"/>
+        </w:rPr>
+        <w:t xml:space="preserve"> en </w:t>
+      </w:r>
+      <w:r>
+        <w:rPr>
+          <w:highlight w:val="yellow"/>
+        </w:rPr>
+        <w:t>facturación</w:t>
+      </w:r>
+      <w:r>
+        <w:rPr>
+          <w:highlight w:val="yellow"/>
+        </w:rPr>
+        <w:t xml:space="preserve"> Manual</w:t>
+      </w:r>
+    </w:p>
+    <w:p/>
+    <w:p>
+      <w:pPr>
+        <w:pBdr>
+          <w:top w:val="single" w:sz="4" w:space="1" w:color="auto"/>
+          <w:left w:val="single" w:sz="4" w:space="4" w:color="auto"/>
+          <w:bottom w:val="single" w:sz="4" w:space="1" w:color="auto"/>
+          <w:right w:val="single" w:sz="4" w:space="4" w:color="auto"/>
+        </w:pBdr>
         <w:rPr>
           <w:b/>
           <w:bCs/>
         </w:rPr>
-        <w:t>código</w:t>
-      </w:r>
+      </w:pPr>
       <w:r>
         <w:rPr>
           <w:b/>
           <w:bCs/>
+          <w:highlight w:val="yellow"/>
+        </w:rPr>
+        <w:t xml:space="preserve">Si facturo ingresando el </w:t>
+      </w:r>
+      <w:r>
+        <w:rPr>
+          <w:b/>
+          <w:bCs/>
+          <w:highlight w:val="yellow"/>
+        </w:rPr>
+        <w:t>código</w:t>
+      </w:r>
+      <w:r>
+        <w:rPr>
+          <w:b/>
+          <w:bCs/>
+          <w:highlight w:val="yellow"/>
         </w:rPr>
         <w:t xml:space="preserve"> del cliente directo no lo graba el comprobante</w:t>
       </w:r>
     </w:p>
     <w:p/>
     <w:p>
-      <w:r>
+      <w:pPr>
+        <w:pBdr>
+          <w:top w:val="single" w:sz="4" w:space="1" w:color="auto"/>
+          <w:left w:val="single" w:sz="4" w:space="4" w:color="auto"/>
+          <w:bottom w:val="single" w:sz="4" w:space="1" w:color="auto"/>
+          <w:right w:val="single" w:sz="4" w:space="4" w:color="auto"/>
+        </w:pBdr>
+      </w:pPr>
+      <w:r>
+        <w:rPr>
+          <w:highlight w:val="yellow"/>
+        </w:rPr>
         <w:t xml:space="preserve">No graba tampoco si hago una Nota de </w:t>
       </w:r>
-      <w:proofErr w:type="spellStart"/>
-      <w:r>
-        <w:t>Credito</w:t>
-      </w:r>
-      <w:proofErr w:type="spellEnd"/>
-      <w:r>
-        <w:t xml:space="preserve">,  no se cual </w:t>
-      </w:r>
-      <w:proofErr w:type="spellStart"/>
-      <w:r>
-        <w:t>seria</w:t>
-      </w:r>
-      <w:proofErr w:type="spellEnd"/>
-      <w:r>
-        <w:t xml:space="preserve"> la diferencia, es solo el tipo de comprobante diferente, Sino vamos a tener que probar cada uno de los comprobante que grabe</w:t>
+      <w:r>
+        <w:rPr>
+          <w:highlight w:val="yellow"/>
+        </w:rPr>
+        <w:t>Crédito, no</w:t>
+      </w:r>
+      <w:r>
+        <w:rPr>
+          <w:highlight w:val="yellow"/>
+        </w:rPr>
+        <w:t xml:space="preserve"> se cual </w:t>
+      </w:r>
+      <w:r>
+        <w:rPr>
+          <w:highlight w:val="yellow"/>
+        </w:rPr>
+        <w:t>sería</w:t>
+      </w:r>
+      <w:r>
+        <w:rPr>
+          <w:highlight w:val="yellow"/>
+        </w:rPr>
+        <w:t xml:space="preserve"> la diferencia, es solo el tipo de comprobante diferente, Sino vamos a tener que probar cada uno </w:t>
+      </w:r>
+      <w:r>
+        <w:rPr>
+          <w:highlight w:val="yellow"/>
+        </w:rPr>
+        <w:t>de los comprobantes</w:t>
+      </w:r>
+      <w:r>
+        <w:rPr>
+          <w:highlight w:val="yellow"/>
+        </w:rPr>
+        <w:t xml:space="preserve"> que grabe</w:t>
       </w:r>
     </w:p>
     <w:p/>
     <w:p>
-      <w:proofErr w:type="spellStart"/>
-      <w:r>
-        <w:t>Faltaria</w:t>
-      </w:r>
-      <w:proofErr w:type="spellEnd"/>
-      <w:r>
-        <w:t xml:space="preserve"> poder hacer remitos en el mismo acceso de las </w:t>
-      </w:r>
-      <w:proofErr w:type="spellStart"/>
-      <w:r>
-        <w:t>FActuras</w:t>
-      </w:r>
-      <w:proofErr w:type="spellEnd"/>
-      <w:r>
-        <w:t xml:space="preserve"> </w:t>
-      </w:r>
-      <w:proofErr w:type="spellStart"/>
-      <w:r>
-        <w:t>Electronicas</w:t>
-      </w:r>
-      <w:proofErr w:type="spellEnd"/>
+      <w:pPr>
+        <w:pBdr>
+          <w:top w:val="single" w:sz="4" w:space="1" w:color="auto"/>
+          <w:left w:val="single" w:sz="4" w:space="4" w:color="auto"/>
+          <w:bottom w:val="single" w:sz="4" w:space="1" w:color="auto"/>
+          <w:right w:val="single" w:sz="4" w:space="4" w:color="auto"/>
+        </w:pBdr>
+      </w:pPr>
+      <w:r>
+        <w:rPr>
+          <w:highlight w:val="yellow"/>
+        </w:rPr>
+        <w:t>faltaría</w:t>
+      </w:r>
+      <w:r>
+        <w:rPr>
+          <w:highlight w:val="yellow"/>
+        </w:rPr>
+        <w:t xml:space="preserve"> poder hacer remitos en el mismo acceso de las F</w:t>
+      </w:r>
+      <w:r>
+        <w:rPr>
+          <w:highlight w:val="yellow"/>
+        </w:rPr>
+        <w:t>a</w:t>
+      </w:r>
+      <w:r>
+        <w:rPr>
+          <w:highlight w:val="yellow"/>
+        </w:rPr>
+        <w:t xml:space="preserve">cturas </w:t>
+      </w:r>
+      <w:r>
+        <w:rPr>
+          <w:highlight w:val="yellow"/>
+        </w:rPr>
+        <w:t>E</w:t>
+      </w:r>
+      <w:r>
+        <w:rPr>
+          <w:highlight w:val="yellow"/>
+        </w:rPr>
+        <w:t>lectrónicas</w:t>
+      </w:r>
     </w:p>
     <w:p/>
     <w:p>
-      <w:r>
+      <w:pPr>
+        <w:pBdr>
+          <w:top w:val="single" w:sz="4" w:space="1" w:color="auto"/>
+          <w:left w:val="single" w:sz="4" w:space="4" w:color="auto"/>
+          <w:bottom w:val="single" w:sz="4" w:space="1" w:color="auto"/>
+          <w:right w:val="single" w:sz="4" w:space="4" w:color="auto"/>
+        </w:pBdr>
+      </w:pPr>
+      <w:r>
+        <w:rPr>
+          <w:highlight w:val="yellow"/>
+        </w:rPr>
         <w:t xml:space="preserve">No estoy controlando la </w:t>
       </w:r>
-      <w:proofErr w:type="spellStart"/>
-      <w:r>
-        <w:t>nuemeracion</w:t>
-      </w:r>
-      <w:proofErr w:type="spellEnd"/>
-      <w:r>
+      <w:r>
+        <w:rPr>
+          <w:highlight w:val="yellow"/>
+        </w:rPr>
+        <w:t>numeración,</w:t>
+      </w:r>
+      <w:r>
+        <w:rPr>
+          <w:highlight w:val="yellow"/>
+        </w:rPr>
         <w:t xml:space="preserve"> pero </w:t>
       </w:r>
-      <w:proofErr w:type="spellStart"/>
-      <w:r>
-        <w:t>estan</w:t>
-      </w:r>
-      <w:proofErr w:type="spellEnd"/>
-      <w:r>
+      <w:r>
+        <w:rPr>
+          <w:highlight w:val="yellow"/>
+        </w:rPr>
+        <w:t>están</w:t>
+      </w:r>
+      <w:r>
+        <w:rPr>
+          <w:highlight w:val="yellow"/>
+        </w:rPr>
         <w:t xml:space="preserve"> arrancado del 1</w:t>
       </w:r>
     </w:p>
+    <w:p>
+      <w:pPr>
+        <w:pBdr>
+          <w:top w:val="single" w:sz="4" w:space="1" w:color="auto"/>
+          <w:left w:val="single" w:sz="4" w:space="4" w:color="auto"/>
+          <w:bottom w:val="single" w:sz="4" w:space="1" w:color="auto"/>
+          <w:right w:val="single" w:sz="4" w:space="4" w:color="auto"/>
+        </w:pBdr>
+      </w:pPr>
+      <w:r>
+        <w:rPr>
+          <w:highlight w:val="cyan"/>
+        </w:rPr>
+        <w:t>HAY QUE DEPURAR EL MODELO: Numero</w:t>
+      </w:r>
+    </w:p>
     <w:p/>
     <w:p>
-      <w:r>
-        <w:t xml:space="preserve">Al cargar un cheque me exige que grabe la cuenta y el </w:t>
-      </w:r>
-      <w:proofErr w:type="spellStart"/>
-      <w:r>
-        <w:t>cuit</w:t>
-      </w:r>
-      <w:proofErr w:type="spellEnd"/>
-      <w:r>
-        <w:t>, esos datos no son obligatorios</w:t>
-      </w:r>
-    </w:p>
-    <w:p>
-      <w:r>
+      <w:pPr>
+        <w:pBdr>
+          <w:top w:val="single" w:sz="4" w:space="1" w:color="auto"/>
+          <w:left w:val="single" w:sz="4" w:space="4" w:color="auto"/>
+          <w:bottom w:val="single" w:sz="4" w:space="1" w:color="auto"/>
+          <w:right w:val="single" w:sz="4" w:space="4" w:color="auto"/>
+        </w:pBdr>
+      </w:pPr>
+      <w:r>
+        <w:rPr>
+          <w:highlight w:val="yellow"/>
+        </w:rPr>
+        <w:t xml:space="preserve">Recibos: </w:t>
+      </w:r>
+      <w:r>
+        <w:rPr>
+          <w:highlight w:val="yellow"/>
+        </w:rPr>
+        <w:t>Al cargar un cheque me exige que grabe la cuenta y el cuit, esos datos no son obligatorios</w:t>
+      </w:r>
+    </w:p>
+    <w:p/>
+    <w:p>
+      <w:pPr>
+        <w:pBdr>
+          <w:top w:val="single" w:sz="4" w:space="1" w:color="auto"/>
+          <w:left w:val="single" w:sz="4" w:space="4" w:color="auto"/>
+          <w:bottom w:val="single" w:sz="4" w:space="1" w:color="auto"/>
+          <w:right w:val="single" w:sz="4" w:space="4" w:color="auto"/>
+        </w:pBdr>
+      </w:pPr>
+      <w:r>
+        <w:rPr>
+          <w:highlight w:val="yellow"/>
+        </w:rPr>
+        <w:t xml:space="preserve">Recibos: </w:t>
+      </w:r>
+      <w:r>
+        <w:rPr>
+          <w:highlight w:val="yellow"/>
+        </w:rPr>
         <w:t xml:space="preserve">En </w:t>
       </w:r>
-      <w:proofErr w:type="spellStart"/>
-      <w:r>
-        <w:t>deposito</w:t>
-      </w:r>
-      <w:proofErr w:type="spellEnd"/>
-      <w:r>
+      <w:r>
+        <w:rPr>
+          <w:highlight w:val="yellow"/>
+        </w:rPr>
+        <w:t>depósito</w:t>
+      </w:r>
+      <w:r>
+        <w:rPr>
+          <w:highlight w:val="yellow"/>
+        </w:rPr>
         <w:t xml:space="preserve"> me obliga a ingresar el comentario</w:t>
       </w:r>
     </w:p>
-    <w:p>
-      <w:r>
+    <w:p/>
+    <w:p>
+      <w:pPr>
+        <w:pBdr>
+          <w:top w:val="single" w:sz="4" w:space="1" w:color="auto"/>
+          <w:left w:val="single" w:sz="4" w:space="4" w:color="auto"/>
+          <w:bottom w:val="single" w:sz="4" w:space="1" w:color="auto"/>
+          <w:right w:val="single" w:sz="4" w:space="4" w:color="auto"/>
+        </w:pBdr>
+      </w:pPr>
+      <w:r>
+        <w:rPr>
+          <w:highlight w:val="yellow"/>
+        </w:rPr>
         <w:t>Quiero imprimir el comprobante de factura que hice y me lo trae sin datos</w:t>
       </w:r>
     </w:p>
-    <w:p>
-      <w:r>
-        <w:t>Una vez grabado me dejo grabar los serial pero en realidad no los graba</w:t>
-      </w:r>
-    </w:p>
-    <w:p>
-      <w:r>
+    <w:p/>
+    <w:p>
+      <w:pPr>
+        <w:pBdr>
+          <w:top w:val="single" w:sz="4" w:space="1" w:color="auto"/>
+          <w:left w:val="single" w:sz="4" w:space="4" w:color="auto"/>
+          <w:bottom w:val="single" w:sz="4" w:space="1" w:color="auto"/>
+          <w:right w:val="single" w:sz="4" w:space="4" w:color="auto"/>
+        </w:pBdr>
+      </w:pPr>
+      <w:r>
+        <w:t xml:space="preserve">Facturación: </w:t>
+      </w:r>
+      <w:r>
+        <w:t xml:space="preserve">Una vez grabado me dejo grabar </w:t>
+      </w:r>
+      <w:r>
+        <w:t>los seriales,</w:t>
+      </w:r>
+      <w:r>
+        <w:t xml:space="preserve"> pero en realidad no los graba</w:t>
+      </w:r>
+      <w:r>
+        <w:t xml:space="preserve">: </w:t>
+      </w:r>
+      <w:r>
+        <w:rPr>
+          <w:color w:val="EE0000"/>
+          <w:shd w:val="clear" w:color="auto" w:fill="CAEDFB" w:themeFill="accent4" w:themeFillTint="33"/>
+        </w:rPr>
+        <w:t>HAY QUE CONTROLAR LOS ELEMENTOS IS_EDIT con READONLY</w:t>
+      </w:r>
+    </w:p>
+    <w:p/>
+    <w:p>
+      <w:pPr>
+        <w:pBdr>
+          <w:top w:val="single" w:sz="4" w:space="1" w:color="auto"/>
+          <w:left w:val="single" w:sz="4" w:space="4" w:color="auto"/>
+          <w:bottom w:val="single" w:sz="4" w:space="1" w:color="auto"/>
+          <w:right w:val="single" w:sz="4" w:space="4" w:color="auto"/>
+        </w:pBdr>
+      </w:pPr>
+      <w:r>
+        <w:rPr>
+          <w:highlight w:val="yellow"/>
+        </w:rPr>
         <w:t xml:space="preserve">Me dejo borrar los comprobantes, los </w:t>
       </w:r>
-      <w:proofErr w:type="spellStart"/>
-      <w:r>
-        <w:t>electronicos</w:t>
-      </w:r>
-      <w:proofErr w:type="spellEnd"/>
-      <w:r>
+      <w:r>
+        <w:rPr>
+          <w:highlight w:val="yellow"/>
+        </w:rPr>
+        <w:t>electrónicos</w:t>
+      </w:r>
+      <w:r>
+        <w:rPr>
+          <w:highlight w:val="yellow"/>
+        </w:rPr>
         <w:t xml:space="preserve"> no </w:t>
       </w:r>
-      <w:proofErr w:type="spellStart"/>
-      <w:r>
-        <w:t>deberia</w:t>
-      </w:r>
-      <w:proofErr w:type="spellEnd"/>
-    </w:p>
-    <w:p>
+      <w:r>
+        <w:rPr>
+          <w:highlight w:val="yellow"/>
+        </w:rPr>
+        <w:t>debería</w:t>
+      </w:r>
+    </w:p>
+    <w:p/>
+    <w:p>
+      <w:pPr>
+        <w:pBdr>
+          <w:top w:val="single" w:sz="4" w:space="1" w:color="auto"/>
+          <w:left w:val="single" w:sz="4" w:space="4" w:color="auto"/>
+          <w:bottom w:val="single" w:sz="4" w:space="1" w:color="auto"/>
+          <w:right w:val="single" w:sz="4" w:space="4" w:color="auto"/>
+        </w:pBdr>
+      </w:pPr>
+      <w:r>
+        <w:t xml:space="preserve">Facturación: </w:t>
+      </w:r>
       <w:r>
         <w:t>No se debe dejar cambiar el tipo de reventa y mostrador</w:t>
       </w:r>
     </w:p>
-    <w:p>
-      <w:proofErr w:type="spellStart"/>
-      <w:r>
-        <w:t>si</w:t>
-      </w:r>
-      <w:proofErr w:type="spellEnd"/>
+    <w:p/>
+    <w:p>
+      <w:pPr>
+        <w:pBdr>
+          <w:top w:val="single" w:sz="4" w:space="1" w:color="auto"/>
+          <w:left w:val="single" w:sz="4" w:space="4" w:color="auto"/>
+          <w:bottom w:val="single" w:sz="4" w:space="1" w:color="auto"/>
+          <w:right w:val="single" w:sz="4" w:space="4" w:color="auto"/>
+        </w:pBdr>
+      </w:pPr>
+      <w:r>
+        <w:t xml:space="preserve">Facturación: </w:t>
+      </w:r>
+      <w:r>
+        <w:t>S</w:t>
+      </w:r>
+      <w:r>
+        <w:t>í</w:t>
+      </w:r>
       <w:r>
         <w:t xml:space="preserve"> cargo un servicio no me esta </w:t>
       </w:r>
-      <w:proofErr w:type="spellStart"/>
-      <w:r>
-        <w:t>pidendo</w:t>
-      </w:r>
-      <w:proofErr w:type="spellEnd"/>
+      <w:r>
+        <w:t>pidiendo</w:t>
+      </w:r>
       <w:r>
         <w:t xml:space="preserve"> el </w:t>
       </w:r>
-      <w:proofErr w:type="spellStart"/>
-      <w:r>
-        <w:t>codigo</w:t>
-      </w:r>
-      <w:proofErr w:type="spellEnd"/>
+      <w:r>
+        <w:t>código</w:t>
+      </w:r>
       <w:r>
         <w:t xml:space="preserve"> del empleado que lo realizo</w:t>
       </w:r>

</xml_diff>